<commit_message>
Setup CI/CD workflow for train_model pipeline
</commit_message>
<xml_diff>
--- a/22F-3168_ML_OPS_A2.docx
+++ b/22F-3168_ML_OPS_A2.docx
@@ -73,13 +73,7 @@
         <w:pStyle w:val="Heading1"/>
       </w:pPr>
       <w:r>
-        <w:t>Task 1</w:t>
-      </w:r>
-      <w:r>
-        <w:t xml:space="preserve">: </w:t>
-      </w:r>
-      <w:r>
-        <w:t>Project Setup + Version Control (Git + DVC)</w:t>
+        <w:t>Task 1: Project Setup + Version Control (Git + DVC)</w:t>
       </w:r>
     </w:p>
     <w:p>
@@ -150,18 +144,8 @@
     </w:p>
     <w:p>
       <w:r>
-        <w:t xml:space="preserve">• </w:t>
-      </w:r>
-      <w:proofErr w:type="gramStart"/>
-      <w:r>
-        <w:t>Add .</w:t>
-      </w:r>
-      <w:proofErr w:type="spellStart"/>
-      <w:r>
-        <w:t>gitignore</w:t>
-      </w:r>
-      <w:proofErr w:type="spellEnd"/>
-      <w:proofErr w:type="gramEnd"/>
+        <w:t>• Add .gitignore</w:t>
+      </w:r>
     </w:p>
     <w:p>
       <w:r>
@@ -252,15 +236,7 @@
       </w:pPr>
       <w:r>
         <w:lastRenderedPageBreak/>
-        <w:t xml:space="preserve">Screenshot of git </w:t>
-      </w:r>
-      <w:proofErr w:type="spellStart"/>
-      <w:r>
-        <w:t>init</w:t>
-      </w:r>
-      <w:proofErr w:type="spellEnd"/>
-      <w:r>
-        <w:t xml:space="preserve"> output</w:t>
+        <w:t>Screenshot of git init output</w:t>
       </w:r>
       <w:r>
         <w:t xml:space="preserve"> </w:t>
@@ -360,19 +336,9 @@
       </w:r>
     </w:p>
     <w:p>
-      <w:proofErr w:type="spellStart"/>
-      <w:r>
-        <w:t>dvc</w:t>
-      </w:r>
-      <w:proofErr w:type="spellEnd"/>
-      <w:r>
-        <w:t xml:space="preserve"> </w:t>
-      </w:r>
-      <w:proofErr w:type="spellStart"/>
-      <w:r>
-        <w:t>init</w:t>
-      </w:r>
-      <w:proofErr w:type="spellEnd"/>
+      <w:r>
+        <w:t>dvc init</w:t>
+      </w:r>
     </w:p>
     <w:p>
       <w:r>
@@ -414,32 +380,9 @@
       </w:r>
     </w:p>
     <w:p>
-      <w:proofErr w:type="spellStart"/>
-      <w:r>
-        <w:t>dvc</w:t>
-      </w:r>
-      <w:proofErr w:type="spellEnd"/>
-      <w:r>
-        <w:t xml:space="preserve"> remote add -d </w:t>
-      </w:r>
-      <w:proofErr w:type="spellStart"/>
-      <w:proofErr w:type="gramStart"/>
-      <w:r>
-        <w:t>myremote</w:t>
-      </w:r>
-      <w:proofErr w:type="spellEnd"/>
-      <w:r>
-        <w:t xml:space="preserve"> .</w:t>
-      </w:r>
-      <w:proofErr w:type="gramEnd"/>
-      <w:r>
-        <w:t>/</w:t>
-      </w:r>
-      <w:proofErr w:type="spellStart"/>
-      <w:r>
-        <w:t>dvcstore</w:t>
-      </w:r>
-      <w:proofErr w:type="spellEnd"/>
+      <w:r>
+        <w:t>dvc remote add -d myremote ./dvcstore</w:t>
+      </w:r>
     </w:p>
     <w:p>
       <w:r>
@@ -545,13 +488,8 @@
       </w:r>
     </w:p>
     <w:p>
-      <w:proofErr w:type="spellStart"/>
-      <w:r>
-        <w:t>dvc</w:t>
-      </w:r>
-      <w:proofErr w:type="spellEnd"/>
-      <w:r>
-        <w:t xml:space="preserve"> add data/dataset.csv</w:t>
+      <w:r>
+        <w:t>dvc add data/dataset.csv</w:t>
       </w:r>
     </w:p>
     <w:p>
@@ -598,26 +536,8 @@
     </w:p>
     <w:p>
       <w:r>
-        <w:t>git add data</w:t>
-      </w:r>
-      <w:proofErr w:type="gramStart"/>
-      <w:r>
-        <w:t>/.</w:t>
-      </w:r>
-      <w:proofErr w:type="spellStart"/>
-      <w:r>
-        <w:t>gitignore</w:t>
-      </w:r>
-      <w:proofErr w:type="spellEnd"/>
-      <w:proofErr w:type="gramEnd"/>
-      <w:r>
-        <w:t xml:space="preserve"> data/</w:t>
-      </w:r>
-      <w:proofErr w:type="spellStart"/>
-      <w:r>
-        <w:t>dataset.csv.dvc</w:t>
-      </w:r>
-      <w:proofErr w:type="spellEnd"/>
+        <w:t>git add data/.gitignore data/dataset.csv.dvc</w:t>
+      </w:r>
     </w:p>
     <w:p>
       <w:r>
@@ -678,15 +598,7 @@
     </w:p>
     <w:p>
       <w:r>
-        <w:t>• Screenshot of .</w:t>
-      </w:r>
-      <w:proofErr w:type="spellStart"/>
-      <w:r>
-        <w:t>dvc</w:t>
-      </w:r>
-      <w:proofErr w:type="spellEnd"/>
-      <w:r>
-        <w:t xml:space="preserve"> file</w:t>
+        <w:t>• Screenshot of .dvc file</w:t>
       </w:r>
     </w:p>
     <w:p>
@@ -723,13 +635,8 @@
     </w:p>
     <w:p>
       <w:r>
-        <w:t>• Saves model to models/</w:t>
-      </w:r>
-      <w:proofErr w:type="spellStart"/>
-      <w:r>
-        <w:t>model.pkl</w:t>
-      </w:r>
-      <w:proofErr w:type="spellEnd"/>
+        <w:t>• Saves model to models/model.pkl</w:t>
+      </w:r>
     </w:p>
     <w:p>
       <w:r>
@@ -737,21 +644,8 @@
       </w:r>
     </w:p>
     <w:p>
-      <w:proofErr w:type="spellStart"/>
-      <w:r>
-        <w:t>dvc</w:t>
-      </w:r>
-      <w:proofErr w:type="spellEnd"/>
-      <w:r>
-        <w:t xml:space="preserve"> run -n </w:t>
-      </w:r>
-      <w:proofErr w:type="spellStart"/>
-      <w:r>
-        <w:t>train_model</w:t>
-      </w:r>
-      <w:proofErr w:type="spellEnd"/>
-      <w:r>
-        <w:t xml:space="preserve"> \</w:t>
+      <w:r>
+        <w:t>dvc run -n train_model \</w:t>
       </w:r>
     </w:p>
     <w:p>
@@ -761,15 +655,7 @@
     </w:p>
     <w:p>
       <w:r>
-        <w:t>-o models/</w:t>
-      </w:r>
-      <w:proofErr w:type="spellStart"/>
-      <w:r>
-        <w:t>model.pkl</w:t>
-      </w:r>
-      <w:proofErr w:type="spellEnd"/>
-      <w:r>
-        <w:t xml:space="preserve"> \</w:t>
+        <w:t>-o models/model.pkl \</w:t>
       </w:r>
     </w:p>
     <w:p>
@@ -947,15 +833,7 @@
     <w:p/>
     <w:p>
       <w:r>
-        <w:t xml:space="preserve">• </w:t>
-      </w:r>
-      <w:proofErr w:type="spellStart"/>
-      <w:r>
-        <w:t>dvc.yaml</w:t>
-      </w:r>
-      <w:proofErr w:type="spellEnd"/>
-      <w:r>
-        <w:t xml:space="preserve"> file screenshot</w:t>
+        <w:t>• dvc.yaml file screenshot</w:t>
       </w:r>
     </w:p>
     <w:p>
@@ -1058,81 +936,472 @@
     </w:p>
     <w:p>
       <w:r>
-        <w:t>In .</w:t>
-      </w:r>
-      <w:proofErr w:type="spellStart"/>
-      <w:r>
-        <w:t>github</w:t>
-      </w:r>
-      <w:proofErr w:type="spellEnd"/>
-      <w:r>
-        <w:t>/workflows/</w:t>
-      </w:r>
-      <w:proofErr w:type="spellStart"/>
-      <w:r>
-        <w:t>ci.yml</w:t>
-      </w:r>
-      <w:proofErr w:type="spellEnd"/>
+        <w:t>In .github/workflows/ci.yml:</w:t>
+      </w:r>
+    </w:p>
+    <w:p>
+      <w:r>
+        <w:t>Include steps:</w:t>
+      </w:r>
+    </w:p>
+    <w:p>
+      <w:r>
+        <w:t>• Setup Python</w:t>
+      </w:r>
+    </w:p>
+    <w:p>
+      <w:r>
+        <w:t>• Install requirements</w:t>
+      </w:r>
+    </w:p>
+    <w:p>
+      <w:r>
+        <w:t>• Run unit tests</w:t>
+      </w:r>
+    </w:p>
+    <w:p>
+      <w:r>
+        <w:t>• Run linting (flake8 or pylint)</w:t>
+      </w:r>
+    </w:p>
+    <w:p>
+      <w:r>
+        <w:t>• Verify training script runs</w:t>
+      </w:r>
+    </w:p>
+    <w:p>
+      <w:r>
+        <w:t>Deliverables:</w:t>
+      </w:r>
+    </w:p>
+    <w:p>
+      <w:r>
+        <w:t>• Screenshot of workflow file</w:t>
+      </w:r>
+    </w:p>
+    <w:p>
+      <w:r>
+        <w:t>• Screenshot of GitHub Actions successful run</w:t>
+      </w:r>
+    </w:p>
+    <w:p>
+      <w:r>
+        <w:t>• Include failing workflow screenshot if any</w:t>
+      </w:r>
+    </w:p>
+    <w:p>
+      <w:r>
+        <w:lastRenderedPageBreak/>
+        <w:drawing>
+          <wp:inline distT="0" distB="0" distL="0" distR="0" wp14:anchorId="65DE16E9" wp14:editId="17DDFE6B">
+            <wp:extent cx="5215890" cy="5106670"/>
+            <wp:effectExtent l="0" t="0" r="3810" b="0"/>
+            <wp:docPr id="1392456589" name="Picture 1"/>
+            <wp:cNvGraphicFramePr>
+              <a:graphicFrameLocks xmlns:a="http://schemas.openxmlformats.org/drawingml/2006/main" noChangeAspect="1"/>
+            </wp:cNvGraphicFramePr>
+            <a:graphic xmlns:a="http://schemas.openxmlformats.org/drawingml/2006/main">
+              <a:graphicData uri="http://schemas.openxmlformats.org/drawingml/2006/picture">
+                <pic:pic xmlns:pic="http://schemas.openxmlformats.org/drawingml/2006/picture">
+                  <pic:nvPicPr>
+                    <pic:cNvPr id="1392456589" name=""/>
+                    <pic:cNvPicPr/>
+                  </pic:nvPicPr>
+                  <pic:blipFill>
+                    <a:blip r:embed="rId21"/>
+                    <a:stretch>
+                      <a:fillRect/>
+                    </a:stretch>
+                  </pic:blipFill>
+                  <pic:spPr>
+                    <a:xfrm>
+                      <a:off x="0" y="0"/>
+                      <a:ext cx="5215890" cy="5106670"/>
+                    </a:xfrm>
+                    <a:prstGeom prst="rect">
+                      <a:avLst/>
+                    </a:prstGeom>
+                  </pic:spPr>
+                </pic:pic>
+              </a:graphicData>
+            </a:graphic>
+          </wp:inline>
+        </w:drawing>
+      </w:r>
+    </w:p>
+    <w:p>
+      <w:r>
+        <w:drawing>
+          <wp:inline distT="0" distB="0" distL="0" distR="0" wp14:anchorId="092E97FF" wp14:editId="343CE660">
+            <wp:extent cx="5215890" cy="1082040"/>
+            <wp:effectExtent l="0" t="0" r="3810" b="3810"/>
+            <wp:docPr id="428509337" name="Picture 1"/>
+            <wp:cNvGraphicFramePr>
+              <a:graphicFrameLocks xmlns:a="http://schemas.openxmlformats.org/drawingml/2006/main" noChangeAspect="1"/>
+            </wp:cNvGraphicFramePr>
+            <a:graphic xmlns:a="http://schemas.openxmlformats.org/drawingml/2006/main">
+              <a:graphicData uri="http://schemas.openxmlformats.org/drawingml/2006/picture">
+                <pic:pic xmlns:pic="http://schemas.openxmlformats.org/drawingml/2006/picture">
+                  <pic:nvPicPr>
+                    <pic:cNvPr id="428509337" name=""/>
+                    <pic:cNvPicPr/>
+                  </pic:nvPicPr>
+                  <pic:blipFill>
+                    <a:blip r:embed="rId22"/>
+                    <a:stretch>
+                      <a:fillRect/>
+                    </a:stretch>
+                  </pic:blipFill>
+                  <pic:spPr>
+                    <a:xfrm>
+                      <a:off x="0" y="0"/>
+                      <a:ext cx="5215890" cy="1082040"/>
+                    </a:xfrm>
+                    <a:prstGeom prst="rect">
+                      <a:avLst/>
+                    </a:prstGeom>
+                  </pic:spPr>
+                </pic:pic>
+              </a:graphicData>
+            </a:graphic>
+          </wp:inline>
+        </w:drawing>
+      </w:r>
+    </w:p>
+    <w:p>
+      <w:r>
+        <w:drawing>
+          <wp:inline distT="0" distB="0" distL="0" distR="0" wp14:anchorId="3BEC5D16" wp14:editId="2DD70683">
+            <wp:extent cx="5215890" cy="1480820"/>
+            <wp:effectExtent l="0" t="0" r="3810" b="5080"/>
+            <wp:docPr id="1507847447" name="Picture 1"/>
+            <wp:cNvGraphicFramePr>
+              <a:graphicFrameLocks xmlns:a="http://schemas.openxmlformats.org/drawingml/2006/main" noChangeAspect="1"/>
+            </wp:cNvGraphicFramePr>
+            <a:graphic xmlns:a="http://schemas.openxmlformats.org/drawingml/2006/main">
+              <a:graphicData uri="http://schemas.openxmlformats.org/drawingml/2006/picture">
+                <pic:pic xmlns:pic="http://schemas.openxmlformats.org/drawingml/2006/picture">
+                  <pic:nvPicPr>
+                    <pic:cNvPr id="1507847447" name=""/>
+                    <pic:cNvPicPr/>
+                  </pic:nvPicPr>
+                  <pic:blipFill>
+                    <a:blip r:embed="rId23"/>
+                    <a:stretch>
+                      <a:fillRect/>
+                    </a:stretch>
+                  </pic:blipFill>
+                  <pic:spPr>
+                    <a:xfrm>
+                      <a:off x="0" y="0"/>
+                      <a:ext cx="5215890" cy="1480820"/>
+                    </a:xfrm>
+                    <a:prstGeom prst="rect">
+                      <a:avLst/>
+                    </a:prstGeom>
+                  </pic:spPr>
+                </pic:pic>
+              </a:graphicData>
+            </a:graphic>
+          </wp:inline>
+        </w:drawing>
+      </w:r>
+    </w:p>
+    <w:p>
+      <w:pPr>
+        <w:pStyle w:val="Heading2"/>
+      </w:pPr>
+      <w:r>
+        <w:t xml:space="preserve">2.2. </w:t>
+      </w:r>
+      <w:r>
+        <w:t>Add Tests</w:t>
+      </w:r>
+    </w:p>
+    <w:p>
+      <w:r>
+        <w:t>In tests/test_train.py, write tests for:</w:t>
+      </w:r>
+    </w:p>
+    <w:p>
+      <w:r>
+        <w:t>• Data loading</w:t>
+      </w:r>
+    </w:p>
+    <w:p>
+      <w:r>
+        <w:t>• Model training</w:t>
+      </w:r>
+    </w:p>
+    <w:p>
+      <w:r>
+        <w:lastRenderedPageBreak/>
+        <w:t>• Shape validation</w:t>
+      </w:r>
+    </w:p>
+    <w:p>
+      <w:r>
+        <w:t>Deliverables:</w:t>
+      </w:r>
+    </w:p>
+    <w:p>
+      <w:r>
+        <w:t>• Screenshot of test results</w:t>
+      </w:r>
+    </w:p>
+    <w:p/>
+    <w:p/>
+    <w:p>
+      <w:pPr>
+        <w:pStyle w:val="Heading1"/>
+      </w:pPr>
+      <w:r>
+        <w:t>Task 3</w:t>
+      </w:r>
+      <w:r>
+        <w:t xml:space="preserve">: </w:t>
+      </w:r>
+      <w:r>
+        <w:t>Docker (Full Assignment)</w:t>
+      </w:r>
+    </w:p>
+    <w:p>
+      <w:pPr>
+        <w:pStyle w:val="Heading2"/>
+      </w:pPr>
+      <w:r>
+        <w:t xml:space="preserve">3.1. </w:t>
+      </w:r>
+      <w:r>
+        <w:t>Create Dockerfile</w:t>
+      </w:r>
+    </w:p>
+    <w:p>
+      <w:r>
+        <w:t>Container should:</w:t>
+      </w:r>
+    </w:p>
+    <w:p>
+      <w:r>
+        <w:t>• Install dependencies</w:t>
+      </w:r>
+    </w:p>
+    <w:p>
+      <w:r>
+        <w:t>• Copy project files</w:t>
+      </w:r>
+    </w:p>
+    <w:p>
+      <w:r>
+        <w:t>• Run training script or API</w:t>
+      </w:r>
+    </w:p>
+    <w:p>
+      <w:r>
+        <w:t>Example:</w:t>
+      </w:r>
+    </w:p>
+    <w:p>
+      <w:r>
+        <w:t>FROM python:3.10</w:t>
+      </w:r>
+    </w:p>
+    <w:p>
+      <w:r>
+        <w:t>WORKDIR /app</w:t>
+      </w:r>
+    </w:p>
+    <w:p>
+      <w:r>
+        <w:t>COPY . .</w:t>
+      </w:r>
+    </w:p>
+    <w:p>
+      <w:r>
+        <w:t>RUN pip install -r requirements.txt</w:t>
+      </w:r>
+    </w:p>
+    <w:p>
+      <w:r>
+        <w:t>CMD ["python", "src/train.py"]</w:t>
+      </w:r>
+    </w:p>
+    <w:p>
+      <w:r>
+        <w:t>Activity:</w:t>
+      </w:r>
+    </w:p>
+    <w:p>
+      <w:r>
+        <w:t>Build and run the container:</w:t>
+      </w:r>
+    </w:p>
+    <w:p>
+      <w:r>
+        <w:t>docker build -t mlops-app .</w:t>
+      </w:r>
+    </w:p>
+    <w:p>
+      <w:r>
+        <w:t>docker run mlops-app</w:t>
+      </w:r>
+    </w:p>
+    <w:p>
+      <w:r>
+        <w:t>Deliverables:</w:t>
+      </w:r>
+    </w:p>
+    <w:p>
+      <w:r>
+        <w:t>• Dockerfile screenshot</w:t>
+      </w:r>
+    </w:p>
+    <w:p>
+      <w:r>
+        <w:t>• Build logs</w:t>
+      </w:r>
+    </w:p>
+    <w:p>
+      <w:r>
+        <w:t>• Running container screenshot</w:t>
+      </w:r>
+    </w:p>
+    <w:p>
+      <w:pPr>
+        <w:pStyle w:val="Heading2"/>
+      </w:pPr>
+      <w:r>
+        <w:t xml:space="preserve">3.2. </w:t>
+      </w:r>
+      <w:r>
+        <w:t>Push Docker Image to Docker Hub</w:t>
+      </w:r>
+    </w:p>
+    <w:p>
+      <w:r>
+        <w:t>Commands:</w:t>
+      </w:r>
+    </w:p>
+    <w:p>
+      <w:r>
+        <w:t>docker tag mlops-app yourusername/mlops-app:v1</w:t>
+      </w:r>
+    </w:p>
+    <w:p>
+      <w:r>
+        <w:t>docker push yourusername/mlops-app:v1</w:t>
+      </w:r>
+    </w:p>
+    <w:p>
+      <w:r>
+        <w:t>Deliverables:</w:t>
+      </w:r>
+    </w:p>
+    <w:p>
+      <w:r>
+        <w:t>• Screenshot of Docker Hub repository page</w:t>
+      </w:r>
+    </w:p>
+    <w:p>
+      <w:r>
+        <w:t>• Screenshot of push logs</w:t>
+      </w:r>
+    </w:p>
+    <w:p>
+      <w:pPr>
+        <w:pStyle w:val="Heading1"/>
+      </w:pPr>
+      <w:r>
+        <w:t>Task 4</w:t>
+      </w:r>
       <w:r>
         <w:t>:</w:t>
       </w:r>
-    </w:p>
-    <w:p>
-      <w:r>
-        <w:t>Include steps:</w:t>
-      </w:r>
-    </w:p>
-    <w:p>
-      <w:r>
-        <w:t>• Setup Python</w:t>
-      </w:r>
-    </w:p>
-    <w:p>
-      <w:r>
-        <w:t>• Install requirements</w:t>
-      </w:r>
-    </w:p>
-    <w:p>
-      <w:r>
-        <w:t>• Run unit tests</w:t>
-      </w:r>
-    </w:p>
-    <w:p>
-      <w:r>
-        <w:t xml:space="preserve">• Run linting (flake8 or </w:t>
-      </w:r>
-      <w:proofErr w:type="spellStart"/>
-      <w:r>
-        <w:t>pylint</w:t>
-      </w:r>
-      <w:proofErr w:type="spellEnd"/>
-      <w:r>
-        <w:t>)</w:t>
-      </w:r>
-    </w:p>
-    <w:p>
-      <w:r>
-        <w:t>• Verify training script runs</w:t>
-      </w:r>
-    </w:p>
-    <w:p>
-      <w:r>
+      <w:r>
+        <w:t>Airflow Pipeline</w:t>
+      </w:r>
+    </w:p>
+    <w:p>
+      <w:pPr>
+        <w:pStyle w:val="Heading2"/>
+      </w:pPr>
+      <w:r>
+        <w:t xml:space="preserve">4.1. </w:t>
+      </w:r>
+      <w:r>
+        <w:t>Install Airflow Locally (Docker Compose)</w:t>
+      </w:r>
+    </w:p>
+    <w:p>
+      <w:r>
+        <w:t>Use Airflow official docker-compose file.</w:t>
+      </w:r>
+    </w:p>
+    <w:p>
+      <w:r>
+        <w:t>Activity:</w:t>
+      </w:r>
+    </w:p>
+    <w:p>
+      <w:r>
+        <w:t>• Create DAG train_pipeline.py that:</w:t>
+      </w:r>
+    </w:p>
+    <w:p>
+      <w:r>
+        <w:t>o Loads data</w:t>
+      </w:r>
+    </w:p>
+    <w:p>
+      <w:r>
+        <w:t>o Trains model</w:t>
+      </w:r>
+    </w:p>
+    <w:p>
+      <w:r>
+        <w:t>o Saves trained model</w:t>
+      </w:r>
+    </w:p>
+    <w:p>
+      <w:r>
+        <w:t>o Logs results</w:t>
+      </w:r>
+    </w:p>
+    <w:p/>
+    <w:p>
+      <w:r>
+        <w:lastRenderedPageBreak/>
         <w:t>Deliverables:</w:t>
       </w:r>
     </w:p>
     <w:p>
       <w:r>
-        <w:t>• Screenshot of workflow file</w:t>
-      </w:r>
-    </w:p>
-    <w:p>
-      <w:r>
-        <w:t>• Screenshot of GitHub Actions successful run</w:t>
-      </w:r>
-    </w:p>
-    <w:p>
-      <w:r>
-        <w:t>• Include failing workflow screenshot if any</w:t>
+        <w:t>• Screenshot of Airflow UI</w:t>
+      </w:r>
+    </w:p>
+    <w:p>
+      <w:r>
+        <w:t>• Screenshot of DAG graph</w:t>
+      </w:r>
+    </w:p>
+    <w:p>
+      <w:r>
+        <w:t>• Screenshot of successful job run</w:t>
+      </w:r>
+    </w:p>
+    <w:p/>
+    <w:p>
+      <w:pPr>
+        <w:pStyle w:val="Heading1"/>
+      </w:pPr>
+      <w:r>
+        <w:t>Task 5</w:t>
+      </w:r>
+      <w:r>
+        <w:t>:</w:t>
+      </w:r>
+      <w:r>
+        <w:t xml:space="preserve"> RESTful API (FastAPI/Flask)</w:t>
       </w:r>
     </w:p>
     <w:p>
@@ -1140,30 +1409,40 @@
         <w:pStyle w:val="Heading2"/>
       </w:pPr>
       <w:r>
-        <w:t xml:space="preserve">2.2. </w:t>
-      </w:r>
-      <w:r>
-        <w:t>Add Tests</w:t>
-      </w:r>
-    </w:p>
-    <w:p>
-      <w:r>
-        <w:t>In tests/test_train.py, write tests for:</w:t>
-      </w:r>
-    </w:p>
-    <w:p>
-      <w:r>
-        <w:t>• Data loading</w:t>
-      </w:r>
-    </w:p>
-    <w:p>
-      <w:r>
-        <w:t>• Model training</w:t>
-      </w:r>
-    </w:p>
-    <w:p>
-      <w:r>
-        <w:t>• Shape validation</w:t>
+        <w:t xml:space="preserve">5.1. </w:t>
+      </w:r>
+      <w:r>
+        <w:t>Build ML Inference API</w:t>
+      </w:r>
+    </w:p>
+    <w:p>
+      <w:r>
+        <w:t>Create api/main.py:</w:t>
+      </w:r>
+    </w:p>
+    <w:p>
+      <w:r>
+        <w:t>Endpoints:</w:t>
+      </w:r>
+    </w:p>
+    <w:p>
+      <w:r>
+        <w:t>• /predict → returns model prediction</w:t>
+      </w:r>
+    </w:p>
+    <w:p>
+      <w:r>
+        <w:t>• /health → returns status</w:t>
+      </w:r>
+    </w:p>
+    <w:p>
+      <w:r>
+        <w:t>Run:</w:t>
+      </w:r>
+    </w:p>
+    <w:p>
+      <w:r>
+        <w:t>uvicorn api.main:app --reload</w:t>
       </w:r>
     </w:p>
     <w:p>
@@ -1173,22 +1452,186 @@
     </w:p>
     <w:p>
       <w:r>
-        <w:t>• Screenshot of test results</w:t>
+        <w:t>• Screenshot of API running</w:t>
+      </w:r>
+    </w:p>
+    <w:p>
+      <w:r>
+        <w:t>• Screenshot of testing using Postman/cURL</w:t>
+      </w:r>
+    </w:p>
+    <w:p>
+      <w:r>
+        <w:t>• Sample prediction outputs</w:t>
+      </w:r>
+    </w:p>
+    <w:p>
+      <w:pPr>
+        <w:pStyle w:val="Heading2"/>
+      </w:pPr>
+      <w:r>
+        <w:t xml:space="preserve">5.2. </w:t>
+      </w:r>
+      <w:r>
+        <w:t>Containerize the API</w:t>
+      </w:r>
+    </w:p>
+    <w:p>
+      <w:r>
+        <w:t>Modify Dockerfile:</w:t>
+      </w:r>
+    </w:p>
+    <w:p>
+      <w:r>
+        <w:t>CMD ["uvicorn", "api.main:app", "--host", "0.0.0.0", "--port", "8000"]</w:t>
+      </w:r>
+    </w:p>
+    <w:p>
+      <w:r>
+        <w:t>Run:</w:t>
+      </w:r>
+    </w:p>
+    <w:p>
+      <w:r>
+        <w:t>docker build -t mlops-api .</w:t>
+      </w:r>
+    </w:p>
+    <w:p>
+      <w:r>
+        <w:t>docker run -p 8000:8000 mlops-api</w:t>
+      </w:r>
+    </w:p>
+    <w:p>
+      <w:r>
+        <w:t>Deliverables:</w:t>
+      </w:r>
+    </w:p>
+    <w:p>
+      <w:r>
+        <w:t>• API running in Docker screenshot</w:t>
+      </w:r>
+    </w:p>
+    <w:p>
+      <w:pPr>
+        <w:pStyle w:val="Heading1"/>
+      </w:pPr>
+      <w:r>
+        <w:t>Task 6</w:t>
+      </w:r>
+      <w:r>
+        <w:t xml:space="preserve">: </w:t>
+      </w:r>
+      <w:r>
+        <w:t>AWS EC2 + S3 Deployment (Free Tier)</w:t>
+      </w:r>
+    </w:p>
+    <w:p>
+      <w:pPr>
+        <w:pStyle w:val="Heading2"/>
+      </w:pPr>
+      <w:r>
+        <w:t xml:space="preserve">6.1. </w:t>
+      </w:r>
+      <w:r>
+        <w:t>Create AWS S3 Bucket</w:t>
+      </w:r>
+    </w:p>
+    <w:p>
+      <w:r>
+        <w:t>Activity:</w:t>
+      </w:r>
+    </w:p>
+    <w:p>
+      <w:r>
+        <w:t>• Create bucket</w:t>
+      </w:r>
+    </w:p>
+    <w:p>
+      <w:r>
+        <w:t>• Upload dataset</w:t>
+      </w:r>
+    </w:p>
+    <w:p>
+      <w:r>
+        <w:t>• Configure permissions</w:t>
+      </w:r>
+    </w:p>
+    <w:p>
+      <w:r>
+        <w:t>• Generate bucket URL</w:t>
+      </w:r>
+    </w:p>
+    <w:p>
+      <w:r>
+        <w:t>Deliverables:</w:t>
+      </w:r>
+    </w:p>
+    <w:p>
+      <w:r>
+        <w:t>• Screenshot of S3 bucket</w:t>
+      </w:r>
+    </w:p>
+    <w:p>
+      <w:r>
+        <w:t>• Screenshot of uploaded data</w:t>
+      </w:r>
+    </w:p>
+    <w:p>
+      <w:pPr>
+        <w:pStyle w:val="Heading2"/>
+      </w:pPr>
+      <w:r>
+        <w:t xml:space="preserve">6.2. </w:t>
+      </w:r>
+      <w:r>
+        <w:t>Launch EC2 Instance (Free Tier)</w:t>
+      </w:r>
+    </w:p>
+    <w:p>
+      <w:r>
+        <w:t>• Choose Ubuntu 22.04</w:t>
+      </w:r>
+    </w:p>
+    <w:p>
+      <w:r>
+        <w:t>• Open port 8000 for API</w:t>
+      </w:r>
+    </w:p>
+    <w:p>
+      <w:r>
+        <w:t>• Install dependencies</w:t>
+      </w:r>
+    </w:p>
+    <w:p>
+      <w:r>
+        <w:t>Run:</w:t>
+      </w:r>
+    </w:p>
+    <w:p>
+      <w:r>
+        <w:t>sudo apt update</w:t>
+      </w:r>
+    </w:p>
+    <w:p>
+      <w:r>
+        <w:lastRenderedPageBreak/>
+        <w:t>sudo apt install docker.io python3-pip</w:t>
+      </w:r>
+    </w:p>
+    <w:p>
+      <w:r>
+        <w:t>Deliverables:</w:t>
+      </w:r>
+    </w:p>
+    <w:p>
+      <w:r>
+        <w:t>• Screenshot of EC2 instance dashboard</w:t>
       </w:r>
     </w:p>
     <w:p/>
     <w:p>
-      <w:pPr>
-        <w:pStyle w:val="Heading1"/>
-      </w:pPr>
-      <w:r>
-        <w:t>Task 3</w:t>
-      </w:r>
-      <w:r>
-        <w:t xml:space="preserve">: </w:t>
-      </w:r>
-      <w:r>
-        <w:t>Docker (Full Assignment)</w:t>
+      <w:r>
+        <w:t>• Screenshot of instance SSH terminal</w:t>
       </w:r>
     </w:p>
     <w:p>
@@ -1196,120 +1639,25 @@
         <w:pStyle w:val="Heading2"/>
       </w:pPr>
       <w:r>
-        <w:t xml:space="preserve">3.1. </w:t>
-      </w:r>
-      <w:r>
-        <w:t xml:space="preserve">Create </w:t>
-      </w:r>
-      <w:proofErr w:type="spellStart"/>
-      <w:r>
-        <w:t>Dockerfile</w:t>
-      </w:r>
-      <w:proofErr w:type="spellEnd"/>
-    </w:p>
-    <w:p>
-      <w:r>
-        <w:t>Container should:</w:t>
-      </w:r>
-    </w:p>
-    <w:p>
-      <w:r>
-        <w:t>• Install dependencies</w:t>
-      </w:r>
-    </w:p>
-    <w:p>
-      <w:r>
-        <w:lastRenderedPageBreak/>
-        <w:t>• Copy project files</w:t>
-      </w:r>
-    </w:p>
-    <w:p>
-      <w:r>
-        <w:t>• Run training script or API</w:t>
-      </w:r>
-    </w:p>
-    <w:p>
-      <w:r>
-        <w:t>Example:</w:t>
-      </w:r>
-    </w:p>
-    <w:p>
-      <w:r>
-        <w:t>FROM python:3.10</w:t>
-      </w:r>
-    </w:p>
-    <w:p>
-      <w:r>
-        <w:t>WORKDIR /app</w:t>
-      </w:r>
-    </w:p>
-    <w:p>
-      <w:proofErr w:type="gramStart"/>
-      <w:r>
-        <w:t>COPY .</w:t>
-      </w:r>
-      <w:proofErr w:type="gramEnd"/>
-      <w:r>
-        <w:t xml:space="preserve"> .</w:t>
-      </w:r>
-    </w:p>
-    <w:p>
-      <w:r>
-        <w:t>RUN pip install -r requirements.txt</w:t>
-      </w:r>
-    </w:p>
-    <w:p>
-      <w:r>
-        <w:t>CMD ["python", "</w:t>
-      </w:r>
-      <w:proofErr w:type="spellStart"/>
-      <w:r>
-        <w:t>src</w:t>
-      </w:r>
-      <w:proofErr w:type="spellEnd"/>
-      <w:r>
-        <w:t>/train.py"]</w:t>
-      </w:r>
-    </w:p>
-    <w:p>
-      <w:r>
-        <w:t>Activity:</w:t>
-      </w:r>
-    </w:p>
-    <w:p>
-      <w:r>
-        <w:t>Build and run the container:</w:t>
-      </w:r>
-    </w:p>
-    <w:p>
-      <w:r>
-        <w:t xml:space="preserve">docker build -t </w:t>
-      </w:r>
-      <w:proofErr w:type="spellStart"/>
-      <w:r>
-        <w:t>mlops</w:t>
-      </w:r>
-      <w:proofErr w:type="spellEnd"/>
-      <w:r>
-        <w:t>-</w:t>
-      </w:r>
-      <w:proofErr w:type="gramStart"/>
-      <w:r>
-        <w:t>app .</w:t>
-      </w:r>
-      <w:proofErr w:type="gramEnd"/>
-    </w:p>
-    <w:p>
-      <w:r>
-        <w:t xml:space="preserve">docker run </w:t>
-      </w:r>
-      <w:proofErr w:type="spellStart"/>
-      <w:r>
-        <w:t>mlops</w:t>
-      </w:r>
-      <w:proofErr w:type="spellEnd"/>
-      <w:r>
-        <w:t>-app</w:t>
+        <w:t xml:space="preserve">6.3. </w:t>
+      </w:r>
+      <w:r>
+        <w:t>Deploy API Using Docker on EC2</w:t>
+      </w:r>
+    </w:p>
+    <w:p>
+      <w:r>
+        <w:t>Commands:</w:t>
+      </w:r>
+    </w:p>
+    <w:p>
+      <w:r>
+        <w:t>docker pull yourusername/mlops-api:v1</w:t>
+      </w:r>
+    </w:p>
+    <w:p>
+      <w:r>
+        <w:t>docker run -d -p 8000:8000 yourusername/mlops-api:v1</w:t>
       </w:r>
     </w:p>
     <w:p>
@@ -1319,609 +1667,11 @@
     </w:p>
     <w:p>
       <w:r>
-        <w:t xml:space="preserve">• </w:t>
-      </w:r>
-      <w:proofErr w:type="spellStart"/>
-      <w:r>
-        <w:t>Dockerfile</w:t>
-      </w:r>
-      <w:proofErr w:type="spellEnd"/>
-      <w:r>
-        <w:t xml:space="preserve"> screenshot</w:t>
-      </w:r>
-    </w:p>
-    <w:p>
-      <w:r>
-        <w:t>• Build logs</w:t>
-      </w:r>
-    </w:p>
-    <w:p>
-      <w:r>
-        <w:t>• Running container screenshot</w:t>
-      </w:r>
-    </w:p>
-    <w:p>
-      <w:pPr>
-        <w:pStyle w:val="Heading2"/>
-      </w:pPr>
-      <w:r>
-        <w:t xml:space="preserve">3.2. </w:t>
-      </w:r>
-      <w:r>
-        <w:t>Push Docker Image to Docker Hub</w:t>
-      </w:r>
-    </w:p>
-    <w:p>
-      <w:r>
-        <w:t>Commands:</w:t>
-      </w:r>
-    </w:p>
-    <w:p>
-      <w:r>
-        <w:t xml:space="preserve">docker tag </w:t>
-      </w:r>
-      <w:proofErr w:type="spellStart"/>
-      <w:r>
-        <w:t>mlops</w:t>
-      </w:r>
-      <w:proofErr w:type="spellEnd"/>
-      <w:r>
-        <w:t xml:space="preserve">-app </w:t>
-      </w:r>
-      <w:proofErr w:type="spellStart"/>
-      <w:r>
-        <w:t>yourusername</w:t>
-      </w:r>
-      <w:proofErr w:type="spellEnd"/>
-      <w:r>
-        <w:t>/mlops-</w:t>
-      </w:r>
-      <w:proofErr w:type="gramStart"/>
-      <w:r>
-        <w:t>app:v</w:t>
-      </w:r>
-      <w:proofErr w:type="gramEnd"/>
-      <w:r>
-        <w:t>1</w:t>
-      </w:r>
-    </w:p>
-    <w:p>
-      <w:r>
-        <w:t xml:space="preserve">docker push </w:t>
-      </w:r>
-      <w:proofErr w:type="spellStart"/>
-      <w:r>
-        <w:t>yourusername</w:t>
-      </w:r>
-      <w:proofErr w:type="spellEnd"/>
-      <w:r>
-        <w:t>/mlops-</w:t>
-      </w:r>
-      <w:proofErr w:type="gramStart"/>
-      <w:r>
-        <w:t>app:v</w:t>
-      </w:r>
-      <w:proofErr w:type="gramEnd"/>
-      <w:r>
-        <w:t>1</w:t>
-      </w:r>
-    </w:p>
-    <w:p>
-      <w:r>
-        <w:t>Deliverables:</w:t>
-      </w:r>
-    </w:p>
-    <w:p>
-      <w:r>
-        <w:t>• Screenshot of Docker Hub repository page</w:t>
-      </w:r>
-    </w:p>
-    <w:p>
-      <w:r>
-        <w:t>• Screenshot of push logs</w:t>
-      </w:r>
-    </w:p>
-    <w:p>
-      <w:pPr>
-        <w:pStyle w:val="Heading1"/>
-      </w:pPr>
-      <w:r>
-        <w:t xml:space="preserve">Task </w:t>
-      </w:r>
-      <w:proofErr w:type="gramStart"/>
-      <w:r>
-        <w:t>4</w:t>
-      </w:r>
-      <w:r>
-        <w:t>:</w:t>
-      </w:r>
-      <w:r>
-        <w:t>Airflow</w:t>
-      </w:r>
-      <w:proofErr w:type="gramEnd"/>
-      <w:r>
-        <w:t xml:space="preserve"> Pipeline</w:t>
-      </w:r>
-    </w:p>
-    <w:p>
-      <w:pPr>
-        <w:pStyle w:val="Heading2"/>
-      </w:pPr>
-      <w:r>
-        <w:t xml:space="preserve">4.1. </w:t>
-      </w:r>
-      <w:r>
-        <w:t>Install Airflow Locally (Docker Compose)</w:t>
-      </w:r>
-    </w:p>
-    <w:p>
-      <w:r>
-        <w:t>Use Airflow official docker-compose file.</w:t>
-      </w:r>
-    </w:p>
-    <w:p>
-      <w:r>
-        <w:t>Activity:</w:t>
-      </w:r>
-    </w:p>
-    <w:p>
-      <w:r>
-        <w:t>• Create DAG train_pipeline.py that:</w:t>
-      </w:r>
-    </w:p>
-    <w:p>
-      <w:r>
-        <w:t>o Loads data</w:t>
-      </w:r>
-    </w:p>
-    <w:p>
-      <w:r>
-        <w:t>o Trains model</w:t>
-      </w:r>
-    </w:p>
-    <w:p>
-      <w:r>
-        <w:t>o Saves trained model</w:t>
-      </w:r>
-    </w:p>
-    <w:p>
-      <w:r>
-        <w:t>o Logs results</w:t>
-      </w:r>
-    </w:p>
-    <w:p/>
-    <w:p>
-      <w:r>
-        <w:t>Deliverables:</w:t>
-      </w:r>
-    </w:p>
-    <w:p>
-      <w:r>
-        <w:t>• Screenshot of Airflow UI</w:t>
-      </w:r>
-    </w:p>
-    <w:p>
-      <w:r>
-        <w:t>• Screenshot of DAG graph</w:t>
-      </w:r>
-    </w:p>
-    <w:p>
-      <w:r>
-        <w:t>• Screenshot of successful job run</w:t>
-      </w:r>
-    </w:p>
-    <w:p/>
-    <w:p>
-      <w:pPr>
-        <w:pStyle w:val="Heading1"/>
-      </w:pPr>
-      <w:r>
-        <w:t>Task 5</w:t>
-      </w:r>
-      <w:r>
-        <w:t>:</w:t>
-      </w:r>
-      <w:r>
-        <w:t xml:space="preserve"> RESTful API (</w:t>
-      </w:r>
-      <w:proofErr w:type="spellStart"/>
-      <w:r>
-        <w:t>FastAPI</w:t>
-      </w:r>
-      <w:proofErr w:type="spellEnd"/>
-      <w:r>
-        <w:t>/Flask)</w:t>
-      </w:r>
-    </w:p>
-    <w:p>
-      <w:pPr>
-        <w:pStyle w:val="Heading2"/>
-      </w:pPr>
-      <w:r>
-        <w:t xml:space="preserve">5.1. </w:t>
-      </w:r>
-      <w:r>
-        <w:t>Build ML Inference API</w:t>
-      </w:r>
-    </w:p>
-    <w:p>
-      <w:r>
-        <w:t xml:space="preserve">Create </w:t>
-      </w:r>
-      <w:proofErr w:type="spellStart"/>
-      <w:r>
-        <w:t>api</w:t>
-      </w:r>
-      <w:proofErr w:type="spellEnd"/>
-      <w:r>
-        <w:t>/main.py:</w:t>
-      </w:r>
-    </w:p>
-    <w:p>
-      <w:r>
-        <w:t>Endpoints:</w:t>
-      </w:r>
-    </w:p>
-    <w:p>
-      <w:r>
-        <w:lastRenderedPageBreak/>
-        <w:t>• /predict → returns model prediction</w:t>
-      </w:r>
-    </w:p>
-    <w:p>
-      <w:r>
-        <w:t>• /health → returns status</w:t>
-      </w:r>
-    </w:p>
-    <w:p>
-      <w:r>
-        <w:t>Run:</w:t>
-      </w:r>
-    </w:p>
-    <w:p>
-      <w:proofErr w:type="spellStart"/>
-      <w:r>
-        <w:t>uvicorn</w:t>
-      </w:r>
-      <w:proofErr w:type="spellEnd"/>
-      <w:r>
-        <w:t xml:space="preserve"> </w:t>
-      </w:r>
-      <w:proofErr w:type="spellStart"/>
-      <w:proofErr w:type="gramStart"/>
-      <w:r>
-        <w:t>api.main</w:t>
-      </w:r>
-      <w:proofErr w:type="gramEnd"/>
-      <w:r>
-        <w:t>:app</w:t>
-      </w:r>
-      <w:proofErr w:type="spellEnd"/>
-      <w:r>
-        <w:t xml:space="preserve"> --reload</w:t>
-      </w:r>
-    </w:p>
-    <w:p>
-      <w:r>
-        <w:t>Deliverables:</w:t>
-      </w:r>
-    </w:p>
-    <w:p>
-      <w:r>
-        <w:t>• Screenshot of API running</w:t>
-      </w:r>
-    </w:p>
-    <w:p>
-      <w:r>
-        <w:t>• Screenshot of testing using Postman/</w:t>
-      </w:r>
-      <w:proofErr w:type="spellStart"/>
-      <w:r>
-        <w:t>cURL</w:t>
-      </w:r>
-      <w:proofErr w:type="spellEnd"/>
-    </w:p>
-    <w:p>
-      <w:r>
-        <w:t>• Sample prediction outputs</w:t>
-      </w:r>
-    </w:p>
-    <w:p>
-      <w:pPr>
-        <w:pStyle w:val="Heading2"/>
-      </w:pPr>
-      <w:r>
-        <w:t xml:space="preserve">5.2. </w:t>
-      </w:r>
-      <w:r>
-        <w:t>Containerize the API</w:t>
-      </w:r>
-    </w:p>
-    <w:p>
-      <w:r>
-        <w:t xml:space="preserve">Modify </w:t>
-      </w:r>
-      <w:proofErr w:type="spellStart"/>
-      <w:r>
-        <w:t>Dockerfile</w:t>
-      </w:r>
-      <w:proofErr w:type="spellEnd"/>
-      <w:r>
-        <w:t>:</w:t>
-      </w:r>
-    </w:p>
-    <w:p>
-      <w:r>
-        <w:t>CMD ["</w:t>
-      </w:r>
-      <w:proofErr w:type="spellStart"/>
-      <w:r>
-        <w:t>uvicorn</w:t>
-      </w:r>
-      <w:proofErr w:type="spellEnd"/>
-      <w:r>
-        <w:t>", "</w:t>
-      </w:r>
-      <w:proofErr w:type="spellStart"/>
-      <w:proofErr w:type="gramStart"/>
-      <w:r>
-        <w:t>api.main</w:t>
-      </w:r>
-      <w:proofErr w:type="gramEnd"/>
-      <w:r>
-        <w:t>:app</w:t>
-      </w:r>
-      <w:proofErr w:type="spellEnd"/>
-      <w:r>
-        <w:t>", "--host", "0.0.0.0", "--port", "8000"]</w:t>
-      </w:r>
-    </w:p>
-    <w:p>
-      <w:r>
-        <w:t>Run:</w:t>
-      </w:r>
-    </w:p>
-    <w:p>
-      <w:r>
-        <w:t xml:space="preserve">docker build -t </w:t>
-      </w:r>
-      <w:proofErr w:type="spellStart"/>
-      <w:r>
-        <w:t>mlops-</w:t>
-      </w:r>
-      <w:proofErr w:type="gramStart"/>
-      <w:r>
-        <w:t>api</w:t>
-      </w:r>
-      <w:proofErr w:type="spellEnd"/>
-      <w:r>
-        <w:t xml:space="preserve"> .</w:t>
-      </w:r>
-      <w:proofErr w:type="gramEnd"/>
-    </w:p>
-    <w:p>
-      <w:r>
-        <w:t xml:space="preserve">docker run -p 8000:8000 </w:t>
-      </w:r>
-      <w:proofErr w:type="spellStart"/>
-      <w:r>
-        <w:t>mlops-api</w:t>
-      </w:r>
-      <w:proofErr w:type="spellEnd"/>
-    </w:p>
-    <w:p>
-      <w:r>
-        <w:t>Deliverables:</w:t>
-      </w:r>
-    </w:p>
-    <w:p>
-      <w:r>
-        <w:t>• API running in Docker screenshot</w:t>
-      </w:r>
-    </w:p>
-    <w:p>
-      <w:pPr>
-        <w:pStyle w:val="Heading1"/>
-      </w:pPr>
-      <w:r>
-        <w:t>Task 6</w:t>
-      </w:r>
-      <w:r>
-        <w:t xml:space="preserve">: </w:t>
-      </w:r>
-      <w:r>
-        <w:t>AWS EC2 + S3 Deployment (Free Tier)</w:t>
-      </w:r>
-    </w:p>
-    <w:p>
-      <w:pPr>
-        <w:pStyle w:val="Heading2"/>
-      </w:pPr>
-      <w:r>
-        <w:t xml:space="preserve">6.1. </w:t>
-      </w:r>
-      <w:r>
-        <w:t>Create AWS S3 Bucket</w:t>
-      </w:r>
-    </w:p>
-    <w:p>
-      <w:r>
-        <w:t>Activity:</w:t>
-      </w:r>
-    </w:p>
-    <w:p>
-      <w:r>
-        <w:t>• Create bucket</w:t>
-      </w:r>
-    </w:p>
-    <w:p>
-      <w:r>
-        <w:t>• Upload dataset</w:t>
-      </w:r>
-    </w:p>
-    <w:p>
-      <w:r>
-        <w:t>• Configure permissions</w:t>
-      </w:r>
-    </w:p>
-    <w:p>
-      <w:r>
-        <w:t>• Generate bucket URL</w:t>
-      </w:r>
-    </w:p>
-    <w:p>
-      <w:r>
-        <w:t>Deliverables:</w:t>
-      </w:r>
-    </w:p>
-    <w:p>
-      <w:r>
-        <w:t>• Screenshot of S3 bucket</w:t>
-      </w:r>
-    </w:p>
-    <w:p>
-      <w:r>
-        <w:t>• Screenshot of uploaded data</w:t>
-      </w:r>
-    </w:p>
-    <w:p>
-      <w:pPr>
-        <w:pStyle w:val="Heading2"/>
-      </w:pPr>
-      <w:r>
-        <w:t xml:space="preserve">6.2. </w:t>
-      </w:r>
-      <w:r>
-        <w:t>Launch EC2 Instance (Free Tier)</w:t>
-      </w:r>
-    </w:p>
-    <w:p>
-      <w:r>
-        <w:t>• Choose Ubuntu 22.04</w:t>
-      </w:r>
-    </w:p>
-    <w:p>
-      <w:r>
-        <w:t>• Open port 8000 for API</w:t>
-      </w:r>
-    </w:p>
-    <w:p>
-      <w:r>
-        <w:t>• Install dependencies</w:t>
-      </w:r>
-    </w:p>
-    <w:p>
-      <w:r>
-        <w:t>Run:</w:t>
-      </w:r>
-    </w:p>
-    <w:p>
-      <w:proofErr w:type="spellStart"/>
-      <w:r>
-        <w:t>sudo</w:t>
-      </w:r>
-      <w:proofErr w:type="spellEnd"/>
-      <w:r>
-        <w:t xml:space="preserve"> apt update</w:t>
-      </w:r>
-    </w:p>
-    <w:p>
-      <w:proofErr w:type="spellStart"/>
-      <w:r>
-        <w:t>sudo</w:t>
-      </w:r>
-      <w:proofErr w:type="spellEnd"/>
-      <w:r>
-        <w:t xml:space="preserve"> apt install docker.io python3-pip</w:t>
-      </w:r>
-    </w:p>
-    <w:p>
-      <w:r>
-        <w:t>Deliverables:</w:t>
-      </w:r>
-    </w:p>
-    <w:p>
-      <w:r>
-        <w:t>• Screenshot of EC2 instance dashboard</w:t>
-      </w:r>
-    </w:p>
-    <w:p/>
-    <w:p>
-      <w:r>
-        <w:t>• Screenshot of instance SSH terminal</w:t>
-      </w:r>
-    </w:p>
-    <w:p>
-      <w:pPr>
-        <w:pStyle w:val="Heading2"/>
-      </w:pPr>
-      <w:r>
-        <w:t xml:space="preserve">6.3. </w:t>
-      </w:r>
-      <w:r>
-        <w:t>Deploy API Using Docker on EC2</w:t>
-      </w:r>
-    </w:p>
-    <w:p>
-      <w:r>
-        <w:t>Commands:</w:t>
-      </w:r>
-    </w:p>
-    <w:p>
-      <w:r>
-        <w:t xml:space="preserve">docker pull </w:t>
-      </w:r>
-      <w:proofErr w:type="spellStart"/>
-      <w:r>
-        <w:t>yourusername</w:t>
-      </w:r>
-      <w:proofErr w:type="spellEnd"/>
-      <w:r>
-        <w:t>/mlops-</w:t>
-      </w:r>
-      <w:proofErr w:type="gramStart"/>
-      <w:r>
-        <w:t>api:v</w:t>
-      </w:r>
-      <w:proofErr w:type="gramEnd"/>
-      <w:r>
-        <w:t>1</w:t>
-      </w:r>
-    </w:p>
-    <w:p>
-      <w:r>
-        <w:t xml:space="preserve">docker run -d -p 8000:8000 </w:t>
-      </w:r>
-      <w:proofErr w:type="spellStart"/>
-      <w:r>
-        <w:t>yourusername</w:t>
-      </w:r>
-      <w:proofErr w:type="spellEnd"/>
-      <w:r>
-        <w:t>/mlops-</w:t>
-      </w:r>
-      <w:proofErr w:type="gramStart"/>
-      <w:r>
-        <w:t>api:v</w:t>
-      </w:r>
-      <w:proofErr w:type="gramEnd"/>
-      <w:r>
-        <w:t>1</w:t>
-      </w:r>
-    </w:p>
-    <w:p>
-      <w:r>
-        <w:t>Deliverables:</w:t>
-      </w:r>
-    </w:p>
-    <w:p>
-      <w:r>
         <w:t>• Screenshot of logs</w:t>
       </w:r>
     </w:p>
     <w:p>
       <w:r>
-        <w:lastRenderedPageBreak/>
         <w:t>• Screenshot of running container</w:t>
       </w:r>
     </w:p>

</xml_diff>